<commit_message>
Update powerpoint and finish building initial parameters, compile df of var_cost
</commit_message>
<xml_diff>
--- a/presentations/parameter_questions.docx
+++ b/presentations/parameter_questions.docx
@@ -111,8 +111,6 @@
         </w:rPr>
         <w:t>coal (commodity = coal)</w:t>
       </w:r>
-      <w:bookmarkStart w:id="0" w:name="_GoBack"/>
-      <w:bookmarkEnd w:id="0"/>
     </w:p>
     <w:p>
       <w:pPr>
@@ -471,6 +469,21 @@
     </w:p>
     <w:p>
       <w:pPr>
+        <w:rPr>
+          <w:b/>
+          <w:lang w:val="en-US"/>
+        </w:rPr>
+      </w:pPr>
+      <w:r>
+        <w:rPr>
+          <w:b/>
+          <w:lang w:val="en-US"/>
+        </w:rPr>
+        <w:t>output</w:t>
+      </w:r>
+    </w:p>
+    <w:p>
+      <w:pPr>
         <w:pStyle w:val="ListParagraph"/>
         <w:numPr>
           <w:ilvl w:val="0"/>
@@ -480,6 +493,175 @@
           <w:lang w:val="en-US"/>
         </w:rPr>
       </w:pPr>
+      <w:r>
+        <w:rPr>
+          <w:lang w:val="en-US"/>
+        </w:rPr>
+        <w:t xml:space="preserve">How are </w:t>
+      </w:r>
+      <w:proofErr w:type="spellStart"/>
+      <w:r>
+        <w:rPr>
+          <w:lang w:val="en-US"/>
+        </w:rPr>
+        <w:t>year_vtg</w:t>
+      </w:r>
+      <w:proofErr w:type="spellEnd"/>
+      <w:r>
+        <w:rPr>
+          <w:lang w:val="en-US"/>
+        </w:rPr>
+        <w:t xml:space="preserve"> and </w:t>
+      </w:r>
+      <w:proofErr w:type="spellStart"/>
+      <w:r>
+        <w:rPr>
+          <w:lang w:val="en-US"/>
+        </w:rPr>
+        <w:t>year_act</w:t>
+      </w:r>
+      <w:proofErr w:type="spellEnd"/>
+      <w:r>
+        <w:rPr>
+          <w:lang w:val="en-US"/>
+        </w:rPr>
+        <w:t xml:space="preserve"> set?</w:t>
+      </w:r>
+    </w:p>
+    <w:p>
+      <w:pPr>
+        <w:rPr>
+          <w:b/>
+          <w:lang w:val="en-US"/>
+        </w:rPr>
+      </w:pPr>
+      <w:proofErr w:type="spellStart"/>
+      <w:r>
+        <w:rPr>
+          <w:b/>
+          <w:lang w:val="en-US"/>
+        </w:rPr>
+        <w:t>capacity_factor</w:t>
+      </w:r>
+      <w:proofErr w:type="spellEnd"/>
+    </w:p>
+    <w:p>
+      <w:pPr>
+        <w:pStyle w:val="ListParagraph"/>
+        <w:numPr>
+          <w:ilvl w:val="0"/>
+          <w:numId w:val="2"/>
+        </w:numPr>
+        <w:rPr>
+          <w:lang w:val="en-US"/>
+        </w:rPr>
+      </w:pPr>
+      <w:r>
+        <w:rPr>
+          <w:lang w:val="en-US"/>
+        </w:rPr>
+        <w:t>Is it ok that CF = 1 for all trade technologies?</w:t>
+      </w:r>
+    </w:p>
+    <w:p>
+      <w:pPr>
+        <w:rPr>
+          <w:b/>
+          <w:lang w:val="en-US"/>
+        </w:rPr>
+      </w:pPr>
+      <w:proofErr w:type="spellStart"/>
+      <w:r>
+        <w:rPr>
+          <w:b/>
+          <w:lang w:val="en-US"/>
+        </w:rPr>
+        <w:t>ref_activity</w:t>
+      </w:r>
+      <w:proofErr w:type="spellEnd"/>
+    </w:p>
+    <w:p>
+      <w:pPr>
+        <w:pStyle w:val="ListParagraph"/>
+        <w:numPr>
+          <w:ilvl w:val="0"/>
+          <w:numId w:val="2"/>
+        </w:numPr>
+        <w:rPr>
+          <w:lang w:val="en-US"/>
+        </w:rPr>
+      </w:pPr>
+      <w:r>
+        <w:rPr>
+          <w:lang w:val="en-US"/>
+        </w:rPr>
+        <w:t xml:space="preserve">How should we build </w:t>
+      </w:r>
+      <w:proofErr w:type="spellStart"/>
+      <w:r>
+        <w:rPr>
+          <w:lang w:val="en-US"/>
+        </w:rPr>
+        <w:t>ref_activity</w:t>
+      </w:r>
+      <w:proofErr w:type="spellEnd"/>
+      <w:r>
+        <w:rPr>
+          <w:lang w:val="en-US"/>
+        </w:rPr>
+        <w:t>?</w:t>
+      </w:r>
+    </w:p>
+    <w:p>
+      <w:pPr>
+        <w:rPr>
+          <w:b/>
+          <w:lang w:val="en-US"/>
+        </w:rPr>
+      </w:pPr>
+      <w:proofErr w:type="spellStart"/>
+      <w:r>
+        <w:rPr>
+          <w:b/>
+          <w:lang w:val="en-US"/>
+        </w:rPr>
+        <w:t>relation_activity</w:t>
+      </w:r>
+      <w:proofErr w:type="spellEnd"/>
+    </w:p>
+    <w:p>
+      <w:pPr>
+        <w:pStyle w:val="ListParagraph"/>
+        <w:numPr>
+          <w:ilvl w:val="0"/>
+          <w:numId w:val="2"/>
+        </w:numPr>
+        <w:rPr>
+          <w:lang w:val="en-US"/>
+        </w:rPr>
+      </w:pPr>
+      <w:r>
+        <w:rPr>
+          <w:lang w:val="en-US"/>
+        </w:rPr>
+        <w:t xml:space="preserve">What is </w:t>
+      </w:r>
+      <w:bookmarkStart w:id="0" w:name="_GoBack"/>
+      <w:bookmarkEnd w:id="0"/>
+      <w:proofErr w:type="spellStart"/>
+      <w:r>
+        <w:rPr>
+          <w:lang w:val="en-US"/>
+        </w:rPr>
+        <w:t>PE_total_engineering</w:t>
+      </w:r>
+      <w:proofErr w:type="spellEnd"/>
+      <w:r>
+        <w:rPr>
+          <w:lang w:val="en-US"/>
+        </w:rPr>
+        <w:t>?</w:t>
+      </w:r>
     </w:p>
     <w:sectPr>
       <w:pgSz w:w="11906" w:h="16838"/>

</xml_diff>